<commit_message>
updated resume & cover
</commit_message>
<xml_diff>
--- a/toran_sahu_cover.docx
+++ b/toran_sahu_cover.docx
@@ -3,26 +3,217 @@
 <w:document xmlns:wpc="http://schemas.microsoft.com/office/word/2010/wordprocessingCanvas" xmlns:mc="http://schemas.openxmlformats.org/markup-compatibility/2006" xmlns:o="urn:schemas-microsoft-com:office:office" xmlns:r="http://schemas.openxmlformats.org/officeDocument/2006/relationships" xmlns:m="http://schemas.openxmlformats.org/officeDocument/2006/math" xmlns:v="urn:schemas-microsoft-com:vml" xmlns:wp14="http://schemas.microsoft.com/office/word/2010/wordprocessingDrawing" xmlns:wp="http://schemas.openxmlformats.org/drawingml/2006/wordprocessingDrawing" xmlns:w10="urn:schemas-microsoft-com:office:word" xmlns:w="http://schemas.openxmlformats.org/wordprocessingml/2006/main" xmlns:w14="http://schemas.microsoft.com/office/word/2010/wordml" xmlns:w15="http://schemas.microsoft.com/office/word/2012/wordml" xmlns:wpg="http://schemas.microsoft.com/office/word/2010/wordprocessingGroup" xmlns:wpi="http://schemas.microsoft.com/office/word/2010/wordprocessingInk" xmlns:wne="http://schemas.microsoft.com/office/word/2006/wordml" xmlns:wps="http://schemas.microsoft.com/office/word/2010/wordprocessingShape" mc:Ignorable="w14 w15 wp14">
   <w:body>
     <w:p>
-      <w:r>
-        <w:rPr>
-          <w:sz w:val="21"/>
-          <w:szCs w:val="21"/>
-          <w:shd w:val="clear" w:color="auto" w:fill="FAFAFA"/>
-        </w:rPr>
-        <w:t>23</w:t>
+      <w:pPr>
+        <w:rPr>
+          <w:rFonts w:ascii="Times New Roman" w:hAnsi="Times New Roman" w:cs="Times New Roman"/>
+        </w:rPr>
+      </w:pPr>
+      <w:r>
+        <w:rPr>
+          <w:rFonts w:ascii="Times New Roman" w:hAnsi="Times New Roman" w:cs="Times New Roman"/>
+          <w:sz w:val="21"/>
+          <w:szCs w:val="21"/>
+          <w:shd w:val="clear" w:color="auto" w:fill="FAFAFA"/>
+        </w:rPr>
+        <w:t>2</w:t>
+      </w:r>
+      <w:r>
+        <w:rPr>
+          <w:rFonts w:ascii="Times New Roman" w:hAnsi="Times New Roman" w:cs="Times New Roman"/>
+          <w:sz w:val="21"/>
+          <w:szCs w:val="21"/>
+          <w:shd w:val="clear" w:color="auto" w:fill="FAFAFA"/>
+        </w:rPr>
+        <w:t xml:space="preserve"> </w:t>
+      </w:r>
+      <w:r>
+        <w:rPr>
+          <w:rFonts w:ascii="Times New Roman" w:hAnsi="Times New Roman" w:cs="Times New Roman"/>
+          <w:sz w:val="21"/>
+          <w:szCs w:val="21"/>
+          <w:shd w:val="clear" w:color="auto" w:fill="FAFAFA"/>
+        </w:rPr>
+        <w:t>Years</w:t>
+      </w:r>
+      <w:r>
+        <w:rPr>
+          <w:rFonts w:ascii="Times New Roman" w:hAnsi="Times New Roman" w:cs="Times New Roman"/>
+          <w:sz w:val="21"/>
+          <w:szCs w:val="21"/>
+          <w:shd w:val="clear" w:color="auto" w:fill="FAFAFA"/>
+        </w:rPr>
+        <w:t xml:space="preserve"> of total work experience in Infosys Ltd</w:t>
+      </w:r>
+      <w:proofErr w:type="gramStart"/>
+      <w:r>
+        <w:rPr>
+          <w:rFonts w:ascii="Times New Roman" w:hAnsi="Times New Roman" w:cs="Times New Roman"/>
+          <w:sz w:val="21"/>
+          <w:szCs w:val="21"/>
+          <w:shd w:val="clear" w:color="auto" w:fill="FAFAFA"/>
+        </w:rPr>
+        <w:t>.</w:t>
+      </w:r>
+      <w:proofErr w:type="gramEnd"/>
+      <w:r>
+        <w:rPr>
+          <w:rFonts w:ascii="Times New Roman" w:hAnsi="Times New Roman" w:cs="Times New Roman"/>
+          <w:sz w:val="21"/>
+          <w:szCs w:val="21"/>
+        </w:rPr>
+        <w:br/>
+      </w:r>
+      <w:r>
+        <w:rPr>
+          <w:rFonts w:ascii="Times New Roman" w:hAnsi="Times New Roman" w:cs="Times New Roman"/>
+          <w:sz w:val="21"/>
+          <w:szCs w:val="21"/>
+          <w:shd w:val="clear" w:color="auto" w:fill="FAFAFA"/>
+        </w:rPr>
+        <w:t>Graduated from NIT Raipur (CSE), 2015.</w:t>
+      </w:r>
+      <w:r>
+        <w:rPr>
+          <w:rFonts w:ascii="Times New Roman" w:hAnsi="Times New Roman" w:cs="Times New Roman"/>
+          <w:sz w:val="21"/>
+          <w:szCs w:val="21"/>
+        </w:rPr>
+        <w:br/>
+      </w:r>
+      <w:r>
+        <w:rPr>
+          <w:rFonts w:ascii="Times New Roman" w:hAnsi="Times New Roman" w:cs="Times New Roman"/>
+          <w:sz w:val="21"/>
+          <w:szCs w:val="21"/>
+          <w:shd w:val="clear" w:color="auto" w:fill="FAFAFA"/>
+        </w:rPr>
+        <w:t xml:space="preserve">Currently working as </w:t>
+      </w:r>
+      <w:r>
+        <w:rPr>
+          <w:rFonts w:ascii="Times New Roman" w:hAnsi="Times New Roman" w:cs="Times New Roman"/>
+          <w:sz w:val="21"/>
+          <w:szCs w:val="21"/>
+          <w:shd w:val="clear" w:color="auto" w:fill="FAFAFA"/>
+        </w:rPr>
+        <w:t xml:space="preserve">Senior </w:t>
+      </w:r>
+      <w:r>
+        <w:rPr>
+          <w:rFonts w:ascii="Times New Roman" w:hAnsi="Times New Roman" w:cs="Times New Roman"/>
+          <w:sz w:val="21"/>
+          <w:szCs w:val="21"/>
+          <w:shd w:val="clear" w:color="auto" w:fill="FAFAFA"/>
+        </w:rPr>
+        <w:t>Systems Engineer at Infosys Ltd for IT projects in PLM domain. Responsible for understanding the business requirement, designing &amp; delivering the solution as being the first point of contact for the client.</w:t>
+      </w:r>
+      <w:r>
+        <w:rPr>
+          <w:rFonts w:ascii="Times New Roman" w:hAnsi="Times New Roman" w:cs="Times New Roman"/>
+          <w:sz w:val="21"/>
+          <w:szCs w:val="21"/>
+        </w:rPr>
+        <w:br/>
+      </w:r>
+      <w:r>
+        <w:rPr>
+          <w:rFonts w:ascii="Times New Roman" w:hAnsi="Times New Roman" w:cs="Times New Roman"/>
+          <w:sz w:val="21"/>
+          <w:szCs w:val="21"/>
+        </w:rPr>
+        <w:br/>
+      </w:r>
+      <w:r>
+        <w:rPr>
+          <w:rFonts w:ascii="Times New Roman" w:hAnsi="Times New Roman" w:cs="Times New Roman"/>
+          <w:sz w:val="21"/>
+          <w:szCs w:val="21"/>
+          <w:shd w:val="clear" w:color="auto" w:fill="FAFAFA"/>
+        </w:rPr>
+        <w:t xml:space="preserve">Have experienced many technologies during corporate projects - Oracle database, PL/SQL, .Net, C#, Python, Java, Siemens SIMATIC IT Interspec, Meridian, </w:t>
+      </w:r>
+      <w:r>
+        <w:rPr>
+          <w:rFonts w:ascii="Times New Roman" w:hAnsi="Times New Roman" w:cs="Times New Roman"/>
+          <w:sz w:val="21"/>
+          <w:szCs w:val="21"/>
+          <w:shd w:val="clear" w:color="auto" w:fill="FAFAFA"/>
+        </w:rPr>
+        <w:t>Oracle Agile PLM, and Selerant’s</w:t>
+      </w:r>
+      <w:r>
+        <w:rPr>
+          <w:rFonts w:ascii="Times New Roman" w:hAnsi="Times New Roman" w:cs="Times New Roman"/>
+          <w:sz w:val="21"/>
+          <w:szCs w:val="21"/>
+          <w:shd w:val="clear" w:color="auto" w:fill="FAFAFA"/>
+        </w:rPr>
+        <w:t xml:space="preserve"> DevEX PLM.</w:t>
+      </w:r>
+      <w:r>
+        <w:rPr>
+          <w:rFonts w:ascii="Times New Roman" w:hAnsi="Times New Roman" w:cs="Times New Roman"/>
+          <w:sz w:val="21"/>
+          <w:szCs w:val="21"/>
+        </w:rPr>
+        <w:br/>
+      </w:r>
+      <w:r>
+        <w:rPr>
+          <w:rFonts w:ascii="Times New Roman" w:hAnsi="Times New Roman" w:cs="Times New Roman"/>
+          <w:sz w:val="21"/>
+          <w:szCs w:val="21"/>
+        </w:rPr>
+        <w:br/>
+      </w:r>
+      <w:r>
+        <w:rPr>
+          <w:rFonts w:ascii="Times New Roman" w:hAnsi="Times New Roman" w:cs="Times New Roman"/>
+          <w:sz w:val="21"/>
+          <w:szCs w:val="21"/>
+          <w:shd w:val="clear" w:color="auto" w:fill="FAFAFA"/>
+        </w:rPr>
+        <w:t>Have explored a lot of opportunities and options during undergraduate studies - Academic Research Work, Open Source Contribution, Projects.</w:t>
+      </w:r>
+      <w:r>
+        <w:rPr>
+          <w:rFonts w:ascii="Times New Roman" w:hAnsi="Times New Roman" w:cs="Times New Roman"/>
+          <w:sz w:val="21"/>
+          <w:szCs w:val="21"/>
+        </w:rPr>
+        <w:br/>
+      </w:r>
+      <w:r>
+        <w:rPr>
+          <w:rFonts w:ascii="Times New Roman" w:hAnsi="Times New Roman" w:cs="Times New Roman"/>
+          <w:sz w:val="21"/>
+          <w:szCs w:val="21"/>
+        </w:rPr>
+        <w:br/>
+      </w:r>
+      <w:r>
+        <w:rPr>
+          <w:rFonts w:ascii="Times New Roman" w:hAnsi="Times New Roman" w:cs="Times New Roman"/>
+          <w:sz w:val="21"/>
+          <w:szCs w:val="21"/>
+          <w:shd w:val="clear" w:color="auto" w:fill="FAFAFA"/>
+        </w:rPr>
+        <w:t>Sound knowledge of data structures, databas</w:t>
       </w:r>
       <w:bookmarkStart w:id="0" w:name="_GoBack"/>
       <w:bookmarkEnd w:id="0"/>
       <w:r>
         <w:rPr>
-          <w:sz w:val="21"/>
-          <w:szCs w:val="21"/>
-          <w:shd w:val="clear" w:color="auto" w:fill="FAFAFA"/>
-        </w:rPr>
-        <w:t xml:space="preserve"> Months of total work experience in Infosys Ltd.</w:t>
-      </w:r>
-      <w:r>
-        <w:rPr>
+          <w:rFonts w:ascii="Times New Roman" w:hAnsi="Times New Roman" w:cs="Times New Roman"/>
+          <w:sz w:val="21"/>
+          <w:szCs w:val="21"/>
+          <w:shd w:val="clear" w:color="auto" w:fill="FAFAFA"/>
+        </w:rPr>
+        <w:t xml:space="preserve">e, algorithms, mathematics, and business understanding coupled with sharp analytical and problem-solving skill. </w:t>
+      </w:r>
+      <w:r>
+        <w:rPr>
+          <w:rFonts w:ascii="Times New Roman" w:hAnsi="Times New Roman" w:cs="Times New Roman"/>
           <w:sz w:val="21"/>
           <w:szCs w:val="21"/>
         </w:rPr>
@@ -30,14 +221,7 @@
       </w:r>
       <w:r>
         <w:rPr>
-          <w:sz w:val="21"/>
-          <w:szCs w:val="21"/>
-          <w:shd w:val="clear" w:color="auto" w:fill="FAFAFA"/>
-        </w:rPr>
-        <w:t>Graduated from NIT Raipur (CSE), 2015.</w:t>
-      </w:r>
-      <w:r>
-        <w:rPr>
+          <w:rFonts w:ascii="Times New Roman" w:hAnsi="Times New Roman" w:cs="Times New Roman"/>
           <w:sz w:val="21"/>
           <w:szCs w:val="21"/>
         </w:rPr>
@@ -45,94 +229,7 @@
       </w:r>
       <w:r>
         <w:rPr>
-          <w:sz w:val="21"/>
-          <w:szCs w:val="21"/>
-          <w:shd w:val="clear" w:color="auto" w:fill="FAFAFA"/>
-        </w:rPr>
-        <w:t>Currently working as Systems Engineer at Infosys Ltd for IT projects in PLM domain. Responsible for understanding the business requirement, designing &amp; delivering the solution as being the first point of contact for the client.</w:t>
-      </w:r>
-      <w:r>
-        <w:rPr>
-          <w:sz w:val="21"/>
-          <w:szCs w:val="21"/>
-        </w:rPr>
-        <w:br/>
-      </w:r>
-      <w:r>
-        <w:rPr>
-          <w:sz w:val="21"/>
-          <w:szCs w:val="21"/>
-        </w:rPr>
-        <w:br/>
-      </w:r>
-      <w:r>
-        <w:rPr>
-          <w:sz w:val="21"/>
-          <w:szCs w:val="21"/>
-          <w:shd w:val="clear" w:color="auto" w:fill="FAFAFA"/>
-        </w:rPr>
-        <w:t>Have experienced many technologies during corporate projects - Oracle database, PL/SQL, .Net, C#, Python, Java, Siemens SIMATIC IT Interspec, Meridian, Selerant's DevEX PLM.</w:t>
-      </w:r>
-      <w:r>
-        <w:rPr>
-          <w:sz w:val="21"/>
-          <w:szCs w:val="21"/>
-        </w:rPr>
-        <w:br/>
-      </w:r>
-      <w:r>
-        <w:rPr>
-          <w:sz w:val="21"/>
-          <w:szCs w:val="21"/>
-        </w:rPr>
-        <w:br/>
-      </w:r>
-      <w:r>
-        <w:rPr>
-          <w:sz w:val="21"/>
-          <w:szCs w:val="21"/>
-          <w:shd w:val="clear" w:color="auto" w:fill="FAFAFA"/>
-        </w:rPr>
-        <w:t>Have explored a lot of opportunities and options during undergraduate studies - Academic Research Work, Open Source Contribution, Projects.</w:t>
-      </w:r>
-      <w:r>
-        <w:rPr>
-          <w:sz w:val="21"/>
-          <w:szCs w:val="21"/>
-        </w:rPr>
-        <w:br/>
-      </w:r>
-      <w:r>
-        <w:rPr>
-          <w:sz w:val="21"/>
-          <w:szCs w:val="21"/>
-        </w:rPr>
-        <w:br/>
-      </w:r>
-      <w:r>
-        <w:rPr>
-          <w:sz w:val="21"/>
-          <w:szCs w:val="21"/>
-          <w:shd w:val="clear" w:color="auto" w:fill="FAFAFA"/>
-        </w:rPr>
-        <w:t xml:space="preserve">Sound knowledge of data structures, database, algorithms, mathematics, and business understanding coupled with sharp analytical and problem-solving skill. </w:t>
-      </w:r>
-      <w:r>
-        <w:rPr>
-          <w:sz w:val="21"/>
-          <w:szCs w:val="21"/>
-        </w:rPr>
-        <w:br/>
-      </w:r>
-      <w:r>
-        <w:rPr>
-          <w:sz w:val="21"/>
-          <w:szCs w:val="21"/>
-        </w:rPr>
-        <w:br/>
-      </w:r>
-      <w:r>
-        <w:rPr>
+          <w:rFonts w:ascii="Times New Roman" w:hAnsi="Times New Roman" w:cs="Times New Roman"/>
           <w:sz w:val="21"/>
           <w:szCs w:val="21"/>
           <w:shd w:val="clear" w:color="auto" w:fill="FAFAFA"/>
@@ -182,14 +279,27 @@
   <w:p>
     <w:pPr>
       <w:pStyle w:val="Footer"/>
+      <w:rPr>
+        <w:rFonts w:ascii="Times New Roman" w:hAnsi="Times New Roman" w:cs="Times New Roman"/>
+        <w:sz w:val="17"/>
+        <w:szCs w:val="17"/>
+      </w:rPr>
     </w:pPr>
     <w:r>
+      <w:rPr>
+        <w:rFonts w:ascii="Times New Roman" w:hAnsi="Times New Roman" w:cs="Times New Roman"/>
+        <w:sz w:val="17"/>
+        <w:szCs w:val="17"/>
+      </w:rPr>
       <w:ptab w:relativeTo="margin" w:alignment="left" w:leader="none"/>
     </w:r>
     <w:hyperlink r:id="rId1" w:history="1">
       <w:r>
         <w:rPr>
           <w:rStyle w:val="Hyperlink"/>
+          <w:rFonts w:ascii="Times New Roman" w:hAnsi="Times New Roman" w:cs="Times New Roman"/>
+          <w:sz w:val="17"/>
+          <w:szCs w:val="17"/>
         </w:rPr>
         <w:t>toran.sahu@yahoo.com</w:t>
       </w:r>
@@ -228,29 +338,67 @@
   <w:p>
     <w:pPr>
       <w:pStyle w:val="Header"/>
+      <w:rPr>
+        <w:rFonts w:ascii="Times New Roman" w:hAnsi="Times New Roman" w:cs="Times New Roman"/>
+        <w:sz w:val="17"/>
+        <w:szCs w:val="17"/>
+      </w:rPr>
     </w:pPr>
     <w:r>
+      <w:rPr>
+        <w:rFonts w:ascii="Times New Roman" w:hAnsi="Times New Roman" w:cs="Times New Roman"/>
+        <w:sz w:val="17"/>
+        <w:szCs w:val="17"/>
+      </w:rPr>
       <w:ptab w:relativeTo="margin" w:alignment="right" w:leader="none"/>
     </w:r>
     <w:r>
+      <w:rPr>
+        <w:rFonts w:ascii="Times New Roman" w:hAnsi="Times New Roman" w:cs="Times New Roman"/>
+        <w:sz w:val="17"/>
+        <w:szCs w:val="17"/>
+      </w:rPr>
       <w:t xml:space="preserve">Last updated on: </w:t>
     </w:r>
     <w:r>
+      <w:rPr>
+        <w:rFonts w:ascii="Times New Roman" w:hAnsi="Times New Roman" w:cs="Times New Roman"/>
+        <w:sz w:val="17"/>
+        <w:szCs w:val="17"/>
+      </w:rPr>
       <w:fldChar w:fldCharType="begin"/>
     </w:r>
     <w:r>
+      <w:rPr>
+        <w:rFonts w:ascii="Times New Roman" w:hAnsi="Times New Roman" w:cs="Times New Roman"/>
+        <w:sz w:val="17"/>
+        <w:szCs w:val="17"/>
+      </w:rPr>
       <w:instrText xml:space="preserve"> DATE \@ "MMMM d, yyyy" </w:instrText>
     </w:r>
     <w:r>
+      <w:rPr>
+        <w:rFonts w:ascii="Times New Roman" w:hAnsi="Times New Roman" w:cs="Times New Roman"/>
+        <w:sz w:val="17"/>
+        <w:szCs w:val="17"/>
+      </w:rPr>
       <w:fldChar w:fldCharType="separate"/>
     </w:r>
     <w:r>
       <w:rPr>
+        <w:rFonts w:ascii="Times New Roman" w:hAnsi="Times New Roman" w:cs="Times New Roman"/>
         <w:noProof/>
+        <w:sz w:val="17"/>
+        <w:szCs w:val="17"/>
       </w:rPr>
-      <w:t>May 23, 2017</w:t>
+      <w:t>July 21, 2017</w:t>
     </w:r>
     <w:r>
+      <w:rPr>
+        <w:rFonts w:ascii="Times New Roman" w:hAnsi="Times New Roman" w:cs="Times New Roman"/>
+        <w:sz w:val="17"/>
+        <w:szCs w:val="17"/>
+      </w:rPr>
       <w:fldChar w:fldCharType="end"/>
     </w:r>
   </w:p>

</xml_diff>